<commit_message>
Document update and demonstration vid
</commit_message>
<xml_diff>
--- a/Docs/Documentation.docx
+++ b/Docs/Documentation.docx
@@ -927,7 +927,7 @@
                 <w:rStyle w:val="Hyperlink"/>
                 <w:noProof/>
               </w:rPr>
-              <w:t>TITLE</w:t>
+              <w:t>Conclusion</w:t>
             </w:r>
             <w:r>
               <w:rPr>
@@ -1310,42 +1310,24 @@
         <w:pStyle w:val="Heading3"/>
         <w:jc w:val="both"/>
       </w:pPr>
-    </w:p>
-    <w:p>
-      <w:pPr>
-        <w:pStyle w:val="Heading3"/>
-        <w:jc w:val="both"/>
-      </w:pPr>
-    </w:p>
-    <w:p>
-      <w:pPr>
-        <w:pStyle w:val="Heading3"/>
-        <w:jc w:val="both"/>
-      </w:pPr>
-    </w:p>
-    <w:p>
-      <w:pPr>
-        <w:pStyle w:val="Heading3"/>
-        <w:jc w:val="both"/>
-      </w:pPr>
-      <w:bookmarkStart w:id="4" w:name="_Toc37159539"/>
       <w:r>
         <w:rPr>
           <w:noProof/>
         </w:rPr>
+        <w:lastRenderedPageBreak/>
         <w:drawing>
-          <wp:anchor distT="0" distB="0" distL="114300" distR="114300" simplePos="0" relativeHeight="251659264" behindDoc="0" locked="0" layoutInCell="1" allowOverlap="1" wp14:anchorId="7C7EC184" wp14:editId="318719FA">
+          <wp:anchor distT="0" distB="0" distL="114300" distR="114300" simplePos="0" relativeHeight="251659264" behindDoc="0" locked="0" layoutInCell="1" allowOverlap="1" wp14:anchorId="2CF73836" wp14:editId="7D5C39E5">
             <wp:simplePos x="0" y="0"/>
             <wp:positionH relativeFrom="page">
-              <wp:posOffset>-634</wp:posOffset>
+              <wp:align>right</wp:align>
             </wp:positionH>
             <wp:positionV relativeFrom="paragraph">
-              <wp:posOffset>491490</wp:posOffset>
+              <wp:posOffset>0</wp:posOffset>
             </wp:positionV>
-            <wp:extent cx="7620000" cy="4982210"/>
-            <wp:effectExtent l="0" t="0" r="0" b="0"/>
+            <wp:extent cx="7553325" cy="5267325"/>
+            <wp:effectExtent l="0" t="0" r="9525" b="9525"/>
             <wp:wrapSquare wrapText="bothSides"/>
-            <wp:docPr id="2" name="Picture 2"/>
+            <wp:docPr id="5" name="Picture 5"/>
             <wp:cNvGraphicFramePr>
               <a:graphicFrameLocks xmlns:a="http://schemas.openxmlformats.org/drawingml/2006/main" noChangeAspect="1"/>
             </wp:cNvGraphicFramePr>
@@ -1353,7 +1335,7 @@
               <a:graphicData uri="http://schemas.openxmlformats.org/drawingml/2006/picture">
                 <pic:pic xmlns:pic="http://schemas.openxmlformats.org/drawingml/2006/picture">
                   <pic:nvPicPr>
-                    <pic:cNvPr id="0" name="Picture 2"/>
+                    <pic:cNvPr id="0" name="Picture 1"/>
                     <pic:cNvPicPr>
                       <a:picLocks noChangeAspect="1" noChangeArrowheads="1"/>
                     </pic:cNvPicPr>
@@ -1374,7 +1356,7 @@
                   <pic:spPr bwMode="auto">
                     <a:xfrm>
                       <a:off x="0" y="0"/>
-                      <a:ext cx="7620000" cy="4982210"/>
+                      <a:ext cx="7553325" cy="5267325"/>
                     </a:xfrm>
                     <a:prstGeom prst="rect">
                       <a:avLst/>
@@ -1396,66 +1378,82 @@
           </wp:anchor>
         </w:drawing>
       </w:r>
+    </w:p>
+    <w:p>
+      <w:pPr>
+        <w:pStyle w:val="Heading3"/>
+        <w:jc w:val="both"/>
+      </w:pPr>
+    </w:p>
+    <w:p>
+      <w:pPr>
+        <w:pStyle w:val="Heading3"/>
+        <w:jc w:val="both"/>
+      </w:pPr>
+    </w:p>
+    <w:p>
+      <w:pPr>
+        <w:pStyle w:val="Heading3"/>
+        <w:jc w:val="both"/>
+      </w:pPr>
+    </w:p>
+    <w:p>
+      <w:pPr>
+        <w:pStyle w:val="Heading3"/>
+        <w:jc w:val="both"/>
+      </w:pPr>
+    </w:p>
+    <w:p>
+      <w:pPr>
+        <w:pStyle w:val="Heading3"/>
+        <w:jc w:val="both"/>
+      </w:pPr>
+    </w:p>
+    <w:p>
+      <w:pPr>
+        <w:pStyle w:val="Heading3"/>
+        <w:jc w:val="both"/>
+      </w:pPr>
+    </w:p>
+    <w:p>
+      <w:pPr>
+        <w:pStyle w:val="Heading3"/>
+        <w:jc w:val="both"/>
+      </w:pPr>
+    </w:p>
+    <w:p>
+      <w:pPr>
+        <w:pStyle w:val="Heading3"/>
+        <w:jc w:val="both"/>
+      </w:pPr>
+    </w:p>
+    <w:p>
+      <w:pPr>
+        <w:pStyle w:val="Heading3"/>
+        <w:jc w:val="both"/>
+      </w:pPr>
+    </w:p>
+    <w:p>
+      <w:pPr>
+        <w:pStyle w:val="Heading3"/>
+        <w:jc w:val="both"/>
+      </w:pPr>
+    </w:p>
+    <w:p>
+      <w:pPr>
+        <w:pStyle w:val="Heading3"/>
+        <w:jc w:val="both"/>
+      </w:pPr>
+    </w:p>
+    <w:p>
+      <w:pPr>
+        <w:pStyle w:val="Heading3"/>
+      </w:pPr>
+      <w:bookmarkStart w:id="4" w:name="_Toc37159540"/>
+      <w:r>
+        <w:t>Background Movement</w:t>
+      </w:r>
       <w:bookmarkEnd w:id="4"/>
-    </w:p>
-    <w:p>
-      <w:pPr>
-        <w:pStyle w:val="Heading3"/>
-        <w:jc w:val="both"/>
-      </w:pPr>
-    </w:p>
-    <w:p>
-      <w:pPr>
-        <w:pStyle w:val="Heading3"/>
-        <w:jc w:val="both"/>
-      </w:pPr>
-    </w:p>
-    <w:p>
-      <w:pPr>
-        <w:pStyle w:val="Heading3"/>
-        <w:jc w:val="both"/>
-      </w:pPr>
-    </w:p>
-    <w:p>
-      <w:pPr>
-        <w:pStyle w:val="Heading3"/>
-        <w:jc w:val="both"/>
-      </w:pPr>
-    </w:p>
-    <w:p>
-      <w:pPr>
-        <w:pStyle w:val="Heading3"/>
-        <w:jc w:val="both"/>
-      </w:pPr>
-    </w:p>
-    <w:p>
-      <w:pPr>
-        <w:pStyle w:val="Heading3"/>
-        <w:jc w:val="both"/>
-      </w:pPr>
-    </w:p>
-    <w:p>
-      <w:pPr>
-        <w:pStyle w:val="Heading3"/>
-        <w:jc w:val="both"/>
-      </w:pPr>
-    </w:p>
-    <w:p>
-      <w:pPr>
-        <w:pStyle w:val="Heading3"/>
-        <w:jc w:val="both"/>
-      </w:pPr>
-    </w:p>
-    <w:p>
-      <w:pPr>
-        <w:pStyle w:val="Heading3"/>
-      </w:pPr>
-      <w:bookmarkStart w:id="5" w:name="_Toc37159540"/>
-      <w:r>
-        <w:lastRenderedPageBreak/>
-        <w:t>Background Movement</w:t>
-      </w:r>
-      <w:bookmarkEnd w:id="5"/>
     </w:p>
     <w:p>
       <w:r>
@@ -1570,12 +1568,12 @@
       <w:pPr>
         <w:pStyle w:val="Heading3"/>
       </w:pPr>
-      <w:bookmarkStart w:id="6" w:name="_Toc37159541"/>
+      <w:bookmarkStart w:id="5" w:name="_Toc37159541"/>
       <w:r>
         <w:lastRenderedPageBreak/>
         <w:t>Player Movement</w:t>
       </w:r>
-      <w:bookmarkEnd w:id="6"/>
+      <w:bookmarkEnd w:id="5"/>
     </w:p>
     <w:p>
       <w:r>
@@ -1590,10 +1588,12 @@
         <w:t xml:space="preserve">The player movement in this game is simple. The movement consists of three lanes. Top lane, Middle lane and Bottom lane. These three lanes are three transforms in Unity and the player’s </w:t>
       </w:r>
       <w:proofErr w:type="spellStart"/>
+      <w:proofErr w:type="gramStart"/>
       <w:r>
         <w:t>transform.position</w:t>
       </w:r>
       <w:proofErr w:type="spellEnd"/>
+      <w:proofErr w:type="gramEnd"/>
       <w:r>
         <w:t xml:space="preserve"> is set to the </w:t>
       </w:r>
@@ -1614,12 +1614,17 @@
         <w:t xml:space="preserve">If the player is in Middle lane for example, and the user waves in the </w:t>
       </w:r>
       <w:proofErr w:type="spellStart"/>
+      <w:proofErr w:type="gramStart"/>
       <w:r>
         <w:t>GoDownLane</w:t>
       </w:r>
       <w:proofErr w:type="spellEnd"/>
       <w:r>
-        <w:t xml:space="preserve">(); method is triggered in the </w:t>
+        <w:t>(</w:t>
+      </w:r>
+      <w:proofErr w:type="gramEnd"/>
+      <w:r>
+        <w:t xml:space="preserve">); method is triggered in the </w:t>
       </w:r>
       <w:proofErr w:type="spellStart"/>
       <w:r>
@@ -1658,11 +1663,11 @@
       <w:pPr>
         <w:pStyle w:val="Heading3"/>
       </w:pPr>
-      <w:bookmarkStart w:id="7" w:name="_Toc37159542"/>
+      <w:bookmarkStart w:id="6" w:name="_Toc37159542"/>
       <w:r>
         <w:t>Score Handler</w:t>
       </w:r>
-      <w:bookmarkEnd w:id="7"/>
+      <w:bookmarkEnd w:id="6"/>
     </w:p>
     <w:p>
       <w:r>
@@ -1750,11 +1755,11 @@
       <w:pPr>
         <w:pStyle w:val="Heading3"/>
       </w:pPr>
-      <w:bookmarkStart w:id="8" w:name="_Toc37159543"/>
+      <w:bookmarkStart w:id="7" w:name="_Toc37159543"/>
       <w:r>
         <w:t>Gesture Phase</w:t>
       </w:r>
-      <w:bookmarkEnd w:id="8"/>
+      <w:bookmarkEnd w:id="7"/>
     </w:p>
     <w:p>
       <w:r>
@@ -1812,10 +1817,26 @@
       </w:r>
       <w:proofErr w:type="spellEnd"/>
       <w:r>
-        <w:t xml:space="preserve"> armband Pose[].</w:t>
-      </w:r>
-      <w:r>
-        <w:t xml:space="preserve"> If the first index in the int array is 3 for example, the first index in the Pose[] is set to DOUBLE_TAP.</w:t>
+        <w:t xml:space="preserve"> armband </w:t>
+      </w:r>
+      <w:proofErr w:type="gramStart"/>
+      <w:r>
+        <w:t>Pose[</w:t>
+      </w:r>
+      <w:proofErr w:type="gramEnd"/>
+      <w:r>
+        <w:t>].</w:t>
+      </w:r>
+      <w:r>
+        <w:t xml:space="preserve"> If the first index in the int array is 3 for example, the first index in the </w:t>
+      </w:r>
+      <w:proofErr w:type="gramStart"/>
+      <w:r>
+        <w:t>Pose[</w:t>
+      </w:r>
+      <w:proofErr w:type="gramEnd"/>
+      <w:r>
+        <w:t>] is set to DOUBLE_TAP.</w:t>
       </w:r>
     </w:p>
     <w:p>
@@ -1903,11 +1924,11 @@
       <w:pPr>
         <w:pStyle w:val="Heading3"/>
       </w:pPr>
-      <w:bookmarkStart w:id="9" w:name="_Toc37159544"/>
+      <w:bookmarkStart w:id="8" w:name="_Toc37159544"/>
       <w:r>
         <w:t>Artwork</w:t>
       </w:r>
-      <w:bookmarkEnd w:id="9"/>
+      <w:bookmarkEnd w:id="8"/>
     </w:p>
     <w:p>
       <w:r>
@@ -1931,105 +1952,238 @@
         <w:t xml:space="preserve"> </w:t>
       </w:r>
       <w:r>
-        <w:t xml:space="preserve">with a Drawing Tablet. </w:t>
-      </w:r>
-    </w:p>
-    <w:p>
-      <w:pPr>
-        <w:jc w:val="left"/>
-      </w:pPr>
-      <w:r>
-        <w:t>TO DO::</w:t>
-      </w:r>
-      <w:bookmarkStart w:id="10" w:name="_Toc37159545"/>
-    </w:p>
-    <w:p>
-      <w:pPr>
-        <w:jc w:val="left"/>
-      </w:pPr>
-    </w:p>
-    <w:p>
-      <w:pPr>
-        <w:jc w:val="left"/>
-      </w:pPr>
-    </w:p>
-    <w:p>
-      <w:pPr>
-        <w:jc w:val="left"/>
-      </w:pPr>
-    </w:p>
-    <w:p>
-      <w:pPr>
-        <w:jc w:val="left"/>
-      </w:pPr>
-    </w:p>
-    <w:p>
-      <w:pPr>
-        <w:jc w:val="left"/>
-      </w:pPr>
-    </w:p>
-    <w:p>
-      <w:pPr>
-        <w:jc w:val="left"/>
-      </w:pPr>
-    </w:p>
-    <w:p>
-      <w:pPr>
-        <w:jc w:val="left"/>
-      </w:pPr>
-    </w:p>
-    <w:p>
-      <w:pPr>
-        <w:jc w:val="left"/>
-      </w:pPr>
-    </w:p>
-    <w:p>
-      <w:pPr>
-        <w:jc w:val="left"/>
-      </w:pPr>
-    </w:p>
-    <w:p>
-      <w:pPr>
-        <w:jc w:val="left"/>
-      </w:pPr>
-    </w:p>
-    <w:p>
-      <w:pPr>
-        <w:jc w:val="left"/>
-      </w:pPr>
-    </w:p>
-    <w:p>
-      <w:pPr>
-        <w:jc w:val="left"/>
-      </w:pPr>
-    </w:p>
-    <w:p>
-      <w:pPr>
-        <w:jc w:val="left"/>
-      </w:pPr>
-    </w:p>
-    <w:p>
-      <w:pPr>
-        <w:jc w:val="left"/>
-      </w:pPr>
-    </w:p>
-    <w:p>
-      <w:pPr>
-        <w:jc w:val="left"/>
-      </w:pPr>
-    </w:p>
-    <w:p>
-      <w:pPr>
-        <w:pStyle w:val="Heading3"/>
+        <w:t xml:space="preserve">and a </w:t>
+      </w:r>
+      <w:proofErr w:type="spellStart"/>
+      <w:r>
+        <w:t>Huion</w:t>
+      </w:r>
+      <w:proofErr w:type="spellEnd"/>
+      <w:r>
+        <w:t xml:space="preserve"> </w:t>
+      </w:r>
+      <w:r>
+        <w:t xml:space="preserve">Drawing Tablet. </w:t>
+      </w:r>
+    </w:p>
+    <w:p>
+      <w:pPr>
+        <w:jc w:val="left"/>
+      </w:pPr>
+      <w:bookmarkStart w:id="9" w:name="_Toc37159545"/>
+      <w:r>
+        <w:t>The elements of the player were drawn on different layers so I could animate each part individually. This was also done for the enemies.</w:t>
+      </w:r>
+    </w:p>
+    <w:p>
+      <w:pPr>
+        <w:jc w:val="left"/>
+      </w:pPr>
+      <w:r>
+        <w:t>I’m glad that I opted to create unique assets instead of using other assets, because it gave me a lot more control of how the game should look.</w:t>
+      </w:r>
+    </w:p>
+    <w:p>
+      <w:pPr>
+        <w:jc w:val="left"/>
+      </w:pPr>
+      <w:r>
         <w:rPr>
           <w:noProof/>
         </w:rPr>
+        <w:drawing>
+          <wp:anchor distT="0" distB="0" distL="114300" distR="114300" simplePos="0" relativeHeight="251661312" behindDoc="0" locked="0" layoutInCell="1" allowOverlap="1" wp14:anchorId="5E000B70" wp14:editId="4EB8DFA2">
+            <wp:simplePos x="0" y="0"/>
+            <wp:positionH relativeFrom="column">
+              <wp:posOffset>131445</wp:posOffset>
+            </wp:positionH>
+            <wp:positionV relativeFrom="paragraph">
+              <wp:posOffset>347980</wp:posOffset>
+            </wp:positionV>
+            <wp:extent cx="1570990" cy="1532255"/>
+            <wp:effectExtent l="0" t="0" r="0" b="0"/>
+            <wp:wrapSquare wrapText="bothSides"/>
+            <wp:docPr id="6" name="Picture 6" descr="Adobe Photoshop - Wikipedia"/>
+            <wp:cNvGraphicFramePr>
+              <a:graphicFrameLocks xmlns:a="http://schemas.openxmlformats.org/drawingml/2006/main" noChangeAspect="1"/>
+            </wp:cNvGraphicFramePr>
+            <a:graphic xmlns:a="http://schemas.openxmlformats.org/drawingml/2006/main">
+              <a:graphicData uri="http://schemas.openxmlformats.org/drawingml/2006/picture">
+                <pic:pic xmlns:pic="http://schemas.openxmlformats.org/drawingml/2006/picture">
+                  <pic:nvPicPr>
+                    <pic:cNvPr id="0" name="Picture 2" descr="Adobe Photoshop - Wikipedia"/>
+                    <pic:cNvPicPr>
+                      <a:picLocks noChangeAspect="1" noChangeArrowheads="1"/>
+                    </pic:cNvPicPr>
+                  </pic:nvPicPr>
+                  <pic:blipFill>
+                    <a:blip r:embed="rId16">
+                      <a:extLst>
+                        <a:ext uri="{28A0092B-C50C-407E-A947-70E740481C1C}">
+                          <a14:useLocalDpi xmlns:a14="http://schemas.microsoft.com/office/drawing/2010/main" val="0"/>
+                        </a:ext>
+                      </a:extLst>
+                    </a:blip>
+                    <a:srcRect/>
+                    <a:stretch>
+                      <a:fillRect/>
+                    </a:stretch>
+                  </pic:blipFill>
+                  <pic:spPr bwMode="auto">
+                    <a:xfrm>
+                      <a:off x="0" y="0"/>
+                      <a:ext cx="1570990" cy="1532255"/>
+                    </a:xfrm>
+                    <a:prstGeom prst="rect">
+                      <a:avLst/>
+                    </a:prstGeom>
+                    <a:noFill/>
+                    <a:ln>
+                      <a:noFill/>
+                    </a:ln>
+                  </pic:spPr>
+                </pic:pic>
+              </a:graphicData>
+            </a:graphic>
+            <wp14:sizeRelH relativeFrom="page">
+              <wp14:pctWidth>0</wp14:pctWidth>
+            </wp14:sizeRelH>
+            <wp14:sizeRelV relativeFrom="page">
+              <wp14:pctHeight>0</wp14:pctHeight>
+            </wp14:sizeRelV>
+          </wp:anchor>
+        </w:drawing>
+      </w:r>
+      <w:r>
+        <w:rPr>
+          <w:noProof/>
+        </w:rPr>
+        <w:drawing>
+          <wp:anchor distT="0" distB="0" distL="114300" distR="114300" simplePos="0" relativeHeight="251660288" behindDoc="0" locked="0" layoutInCell="1" allowOverlap="1" wp14:anchorId="29327B35" wp14:editId="789A05B5">
+            <wp:simplePos x="0" y="0"/>
+            <wp:positionH relativeFrom="column">
+              <wp:posOffset>2684145</wp:posOffset>
+            </wp:positionH>
+            <wp:positionV relativeFrom="paragraph">
+              <wp:posOffset>5080</wp:posOffset>
+            </wp:positionV>
+            <wp:extent cx="2514600" cy="2514600"/>
+            <wp:effectExtent l="0" t="0" r="0" b="0"/>
+            <wp:wrapSquare wrapText="bothSides"/>
+            <wp:docPr id="7" name="Picture 7" descr="HUION 420 4 Inch Electronic Signature Drawing Digitizer Pad with ..."/>
+            <wp:cNvGraphicFramePr>
+              <a:graphicFrameLocks xmlns:a="http://schemas.openxmlformats.org/drawingml/2006/main" noChangeAspect="1"/>
+            </wp:cNvGraphicFramePr>
+            <a:graphic xmlns:a="http://schemas.openxmlformats.org/drawingml/2006/main">
+              <a:graphicData uri="http://schemas.openxmlformats.org/drawingml/2006/picture">
+                <pic:pic xmlns:pic="http://schemas.openxmlformats.org/drawingml/2006/picture">
+                  <pic:nvPicPr>
+                    <pic:cNvPr id="0" name="Picture 4" descr="HUION 420 4 Inch Electronic Signature Drawing Digitizer Pad with ..."/>
+                    <pic:cNvPicPr>
+                      <a:picLocks noChangeAspect="1" noChangeArrowheads="1"/>
+                    </pic:cNvPicPr>
+                  </pic:nvPicPr>
+                  <pic:blipFill>
+                    <a:blip r:embed="rId17">
+                      <a:extLst>
+                        <a:ext uri="{28A0092B-C50C-407E-A947-70E740481C1C}">
+                          <a14:useLocalDpi xmlns:a14="http://schemas.microsoft.com/office/drawing/2010/main" val="0"/>
+                        </a:ext>
+                      </a:extLst>
+                    </a:blip>
+                    <a:srcRect/>
+                    <a:stretch>
+                      <a:fillRect/>
+                    </a:stretch>
+                  </pic:blipFill>
+                  <pic:spPr bwMode="auto">
+                    <a:xfrm>
+                      <a:off x="0" y="0"/>
+                      <a:ext cx="2514600" cy="2514600"/>
+                    </a:xfrm>
+                    <a:prstGeom prst="rect">
+                      <a:avLst/>
+                    </a:prstGeom>
+                    <a:noFill/>
+                    <a:ln>
+                      <a:noFill/>
+                    </a:ln>
+                  </pic:spPr>
+                </pic:pic>
+              </a:graphicData>
+            </a:graphic>
+            <wp14:sizeRelH relativeFrom="page">
+              <wp14:pctWidth>0</wp14:pctWidth>
+            </wp14:sizeRelH>
+            <wp14:sizeRelV relativeFrom="page">
+              <wp14:pctHeight>0</wp14:pctHeight>
+            </wp14:sizeRelV>
+          </wp:anchor>
+        </w:drawing>
+      </w:r>
+    </w:p>
+    <w:p>
+      <w:pPr>
+        <w:jc w:val="left"/>
+      </w:pPr>
+    </w:p>
+    <w:p>
+      <w:pPr>
+        <w:jc w:val="left"/>
+      </w:pPr>
+    </w:p>
+    <w:p>
+      <w:pPr>
+        <w:jc w:val="left"/>
+      </w:pPr>
+    </w:p>
+    <w:p>
+      <w:pPr>
+        <w:jc w:val="left"/>
+      </w:pPr>
+    </w:p>
+    <w:p>
+      <w:pPr>
+        <w:jc w:val="left"/>
+      </w:pPr>
+    </w:p>
+    <w:p>
+      <w:pPr>
+        <w:jc w:val="left"/>
+      </w:pPr>
+    </w:p>
+    <w:p>
+      <w:pPr>
+        <w:jc w:val="left"/>
+      </w:pPr>
+    </w:p>
+    <w:p>
+      <w:pPr>
+        <w:jc w:val="left"/>
+      </w:pPr>
+    </w:p>
+    <w:p>
+      <w:pPr>
+        <w:jc w:val="left"/>
+      </w:pPr>
+    </w:p>
+    <w:p>
+      <w:pPr>
+        <w:jc w:val="left"/>
+      </w:pPr>
+    </w:p>
+    <w:p>
+      <w:pPr>
+        <w:pStyle w:val="Heading3"/>
+        <w:rPr>
+          <w:noProof/>
+        </w:rPr>
       </w:pPr>
       <w:r>
         <w:lastRenderedPageBreak/>
         <w:t>Sound Design</w:t>
       </w:r>
-      <w:bookmarkEnd w:id="10"/>
+      <w:bookmarkEnd w:id="9"/>
     </w:p>
     <w:p>
       <w:r>
@@ -2049,7 +2203,7 @@
       <w:r>
         <w:t xml:space="preserve"> </w:t>
       </w:r>
-      <w:hyperlink r:id="rId16" w:history="1">
+      <w:hyperlink r:id="rId18" w:history="1">
         <w:r>
           <w:rPr>
             <w:rStyle w:val="Hyperlink"/>
@@ -2136,7 +2290,7 @@
                     <pic:cNvPicPr/>
                   </pic:nvPicPr>
                   <pic:blipFill>
-                    <a:blip r:embed="rId17"/>
+                    <a:blip r:embed="rId19"/>
                     <a:stretch>
                       <a:fillRect/>
                     </a:stretch>
@@ -2156,39 +2310,277 @@
           </wp:inline>
         </w:drawing>
       </w:r>
-      <w:bookmarkStart w:id="11" w:name="_Toc37159546"/>
-    </w:p>
-    <w:p>
-      <w:pPr>
-        <w:jc w:val="left"/>
-      </w:pPr>
-    </w:p>
-    <w:p>
-      <w:pPr>
-        <w:jc w:val="left"/>
-      </w:pPr>
-    </w:p>
-    <w:p>
-      <w:pPr>
-        <w:jc w:val="left"/>
-      </w:pPr>
-    </w:p>
-    <w:p>
-      <w:pPr>
-        <w:jc w:val="left"/>
-      </w:pPr>
-    </w:p>
-    <w:p>
-      <w:pPr>
-        <w:jc w:val="left"/>
-      </w:pPr>
-    </w:p>
-    <w:p>
-      <w:pPr>
-        <w:jc w:val="left"/>
-      </w:pPr>
-    </w:p>
-    <w:bookmarkEnd w:id="11"/>
+      <w:bookmarkStart w:id="10" w:name="_Toc37159546"/>
+    </w:p>
+    <w:p>
+      <w:pPr>
+        <w:jc w:val="left"/>
+      </w:pPr>
+    </w:p>
+    <w:p>
+      <w:pPr>
+        <w:jc w:val="left"/>
+      </w:pPr>
+    </w:p>
+    <w:p>
+      <w:pPr>
+        <w:jc w:val="left"/>
+      </w:pPr>
+    </w:p>
+    <w:p>
+      <w:pPr>
+        <w:jc w:val="left"/>
+      </w:pPr>
+    </w:p>
+    <w:p>
+      <w:pPr>
+        <w:jc w:val="left"/>
+      </w:pPr>
+    </w:p>
+    <w:p>
+      <w:pPr>
+        <w:jc w:val="left"/>
+      </w:pPr>
+    </w:p>
+    <w:bookmarkEnd w:id="10"/>
+    <w:p>
+      <w:pPr>
+        <w:pStyle w:val="Heading3"/>
+      </w:pPr>
+      <w:r>
+        <w:lastRenderedPageBreak/>
+        <w:t>Speech Recognition</w:t>
+      </w:r>
+    </w:p>
+    <w:p>
+      <w:r>
+        <w:t>Ethan</w:t>
+      </w:r>
+    </w:p>
+    <w:p>
+      <w:pPr>
+        <w:jc w:val="left"/>
+      </w:pPr>
+      <w:r>
+        <w:t>Speech recognition was added using Unity's speech library.</w:t>
+      </w:r>
+    </w:p>
+    <w:p>
+      <w:pPr>
+        <w:jc w:val="left"/>
+      </w:pPr>
+      <w:r>
+        <w:t xml:space="preserve">In the beginning, the state of the game was managed using the </w:t>
+      </w:r>
+      <w:proofErr w:type="spellStart"/>
+      <w:r>
+        <w:t>Myo</w:t>
+      </w:r>
+      <w:proofErr w:type="spellEnd"/>
+      <w:r>
+        <w:t xml:space="preserve"> Armband, but this caused conflict with the gesture phase and not being able to pause during this part of the game. I incorporated speech recognition to solve this. Using 4 states</w:t>
+      </w:r>
+    </w:p>
+    <w:p>
+      <w:pPr>
+        <w:jc w:val="left"/>
+      </w:pPr>
+      <w:r>
+        <w:t>Play</w:t>
+      </w:r>
+    </w:p>
+    <w:p>
+      <w:pPr>
+        <w:jc w:val="left"/>
+      </w:pPr>
+      <w:r>
+        <w:t>Pause</w:t>
+      </w:r>
+    </w:p>
+    <w:p>
+      <w:pPr>
+        <w:jc w:val="left"/>
+      </w:pPr>
+      <w:r>
+        <w:t>Continue</w:t>
+      </w:r>
+    </w:p>
+    <w:p>
+      <w:pPr>
+        <w:jc w:val="left"/>
+      </w:pPr>
+      <w:r>
+        <w:t>Quit</w:t>
+      </w:r>
+    </w:p>
+    <w:p>
+      <w:pPr>
+        <w:pStyle w:val="Heading3"/>
+      </w:pPr>
+    </w:p>
+    <w:p>
+      <w:pPr>
+        <w:pStyle w:val="Heading3"/>
+      </w:pPr>
+    </w:p>
+    <w:p>
+      <w:pPr>
+        <w:pStyle w:val="Heading3"/>
+      </w:pPr>
+    </w:p>
+    <w:p>
+      <w:pPr>
+        <w:pStyle w:val="Heading3"/>
+      </w:pPr>
+    </w:p>
+    <w:p>
+      <w:pPr>
+        <w:pStyle w:val="Heading3"/>
+      </w:pPr>
+    </w:p>
+    <w:p>
+      <w:pPr>
+        <w:pStyle w:val="Heading3"/>
+      </w:pPr>
+    </w:p>
+    <w:p>
+      <w:pPr>
+        <w:pStyle w:val="Heading3"/>
+      </w:pPr>
+    </w:p>
+    <w:p>
+      <w:pPr>
+        <w:pStyle w:val="Heading3"/>
+      </w:pPr>
+    </w:p>
+    <w:p>
+      <w:pPr>
+        <w:pStyle w:val="Heading3"/>
+        <w:jc w:val="both"/>
+      </w:pPr>
+    </w:p>
+    <w:p>
+      <w:pPr>
+        <w:pStyle w:val="Heading3"/>
+        <w:jc w:val="both"/>
+      </w:pPr>
+    </w:p>
+    <w:p>
+      <w:pPr>
+        <w:pStyle w:val="Heading3"/>
+        <w:jc w:val="both"/>
+      </w:pPr>
+    </w:p>
+    <w:p>
+      <w:pPr>
+        <w:pStyle w:val="Heading3"/>
+        <w:jc w:val="both"/>
+      </w:pPr>
+    </w:p>
+    <w:p>
+      <w:pPr>
+        <w:pStyle w:val="Heading3"/>
+        <w:jc w:val="both"/>
+      </w:pPr>
+    </w:p>
+    <w:p>
+      <w:pPr>
+        <w:pStyle w:val="Heading3"/>
+        <w:jc w:val="both"/>
+      </w:pPr>
+    </w:p>
+    <w:p>
+      <w:pPr>
+        <w:pStyle w:val="Heading3"/>
+        <w:jc w:val="both"/>
+      </w:pPr>
+    </w:p>
+    <w:p>
+      <w:pPr>
+        <w:pStyle w:val="Heading3"/>
+        <w:jc w:val="both"/>
+      </w:pPr>
+    </w:p>
+    <w:p>
+      <w:pPr>
+        <w:pStyle w:val="Heading3"/>
+        <w:jc w:val="both"/>
+      </w:pPr>
+    </w:p>
+    <w:p>
+      <w:pPr>
+        <w:pStyle w:val="Heading3"/>
+        <w:jc w:val="both"/>
+      </w:pPr>
+    </w:p>
+    <w:p>
+      <w:pPr>
+        <w:pStyle w:val="Heading3"/>
+        <w:jc w:val="both"/>
+      </w:pPr>
+    </w:p>
+    <w:p>
+      <w:pPr>
+        <w:pStyle w:val="Heading3"/>
+        <w:jc w:val="both"/>
+      </w:pPr>
+    </w:p>
+    <w:p>
+      <w:pPr>
+        <w:pStyle w:val="Heading3"/>
+        <w:jc w:val="both"/>
+      </w:pPr>
+    </w:p>
+    <w:p>
+      <w:pPr>
+        <w:pStyle w:val="Heading3"/>
+        <w:jc w:val="both"/>
+      </w:pPr>
+    </w:p>
+    <w:p>
+      <w:pPr>
+        <w:pStyle w:val="Heading3"/>
+        <w:jc w:val="both"/>
+      </w:pPr>
+    </w:p>
+    <w:p>
+      <w:pPr>
+        <w:pStyle w:val="Heading3"/>
+        <w:jc w:val="both"/>
+      </w:pPr>
+    </w:p>
+    <w:p>
+      <w:pPr>
+        <w:pStyle w:val="Heading3"/>
+        <w:jc w:val="both"/>
+      </w:pPr>
+    </w:p>
+    <w:p>
+      <w:pPr>
+        <w:pStyle w:val="Heading3"/>
+        <w:jc w:val="both"/>
+      </w:pPr>
+    </w:p>
+    <w:p>
+      <w:pPr>
+        <w:pStyle w:val="Heading3"/>
+        <w:jc w:val="both"/>
+      </w:pPr>
+    </w:p>
+    <w:p>
+      <w:pPr>
+        <w:pStyle w:val="Heading3"/>
+        <w:jc w:val="both"/>
+      </w:pPr>
+    </w:p>
+    <w:p>
+      <w:pPr>
+        <w:pStyle w:val="Heading3"/>
+        <w:jc w:val="both"/>
+      </w:pPr>
+      <w:bookmarkStart w:id="11" w:name="_GoBack"/>
+      <w:bookmarkEnd w:id="11"/>
+    </w:p>
     <w:p>
       <w:pPr>
         <w:pStyle w:val="Heading3"/>
@@ -2199,40 +2591,69 @@
       </w:r>
     </w:p>
     <w:p>
-      <w:r>
-        <w:t>Ethan</w:t>
-      </w:r>
-    </w:p>
-    <w:p>
-      <w:pPr>
-        <w:jc w:val="left"/>
-      </w:pPr>
-      <w:r>
-        <w:t xml:space="preserve">Overall, the project was enjoyable to create, Working with hardware that I haven't used before was an interesting experience and exposed me to more interesting technologies. My </w:t>
+      <w:pPr>
+        <w:jc w:val="left"/>
+      </w:pPr>
+      <w:r>
+        <w:t xml:space="preserve">Ethan: </w:t>
+      </w:r>
+    </w:p>
+    <w:p>
+      <w:pPr>
+        <w:jc w:val="left"/>
+      </w:pPr>
+      <w:r>
+        <w:t xml:space="preserve">Overall, the project was enjoyable to create, </w:t>
+      </w:r>
+      <w:r>
+        <w:t>working</w:t>
+      </w:r>
+      <w:r>
+        <w:t xml:space="preserve"> with hardware that I haven't used before was an interesting experience and exposed me to more interesting technologies. My </w:t>
+      </w:r>
+      <w:r>
+        <w:t>favorite</w:t>
+      </w:r>
+      <w:r>
+        <w:t xml:space="preserve"> part of this project was implementing </w:t>
       </w:r>
       <w:proofErr w:type="spellStart"/>
       <w:r>
-        <w:t>favoruite</w:t>
+        <w:t>Myo's</w:t>
       </w:r>
       <w:proofErr w:type="spellEnd"/>
       <w:r>
-        <w:t xml:space="preserve"> part of this project was implementing </w:t>
+        <w:t xml:space="preserve"> Gesture to control the player and implementing Speech Recognition.</w:t>
+      </w:r>
+    </w:p>
+    <w:p>
+      <w:pPr>
+        <w:jc w:val="left"/>
+      </w:pPr>
+      <w:r>
+        <w:t xml:space="preserve">Initially, </w:t>
       </w:r>
       <w:proofErr w:type="spellStart"/>
       <w:r>
-        <w:t>Myo's</w:t>
+        <w:t>Myo</w:t>
       </w:r>
       <w:proofErr w:type="spellEnd"/>
       <w:r>
-        <w:t xml:space="preserve"> Gesture to control the player and implementing Speech Recognition.</w:t>
-      </w:r>
-    </w:p>
-    <w:p>
-      <w:pPr>
-        <w:jc w:val="left"/>
-      </w:pPr>
-      <w:r>
-        <w:t xml:space="preserve">Initially, </w:t>
+        <w:t xml:space="preserve"> controlled all elements of the game, but it caused bugs when trying to control the UI. </w:t>
+      </w:r>
+      <w:r>
+        <w:t>Therefore,</w:t>
+      </w:r>
+      <w:r>
+        <w:t xml:space="preserve"> I added speech recognition to control the UI instead.</w:t>
+      </w:r>
+    </w:p>
+    <w:p>
+      <w:pPr>
+        <w:jc w:val="left"/>
+      </w:pPr>
+      <w:r>
+        <w:t xml:space="preserve">The most satisfying part of the project was when it was converted from a prototype game into a polished game with the use of Artwork, Sounds and Effects. If I was to do this project again, I would implement more mechanics to incorporate the </w:t>
       </w:r>
       <w:proofErr w:type="spellStart"/>
       <w:r>
@@ -2240,45 +2661,64 @@
       </w:r>
       <w:proofErr w:type="spellEnd"/>
       <w:r>
-        <w:t xml:space="preserve"> controlled all elements of the game, but it caused bugs when trying to control the UI. Therefore I added speech recognition to control the UI instead.</w:t>
-      </w:r>
-    </w:p>
-    <w:p>
-      <w:pPr>
-        <w:jc w:val="left"/>
-      </w:pPr>
-      <w:r>
-        <w:t xml:space="preserve">The most satisfying part of the project was when it was converted from a prototype game into a polished game with the use of Artwork, Sounds and Effects. If I was to do this project again, I would implement more mechanics to incorporate the </w:t>
-      </w:r>
-      <w:proofErr w:type="spellStart"/>
-      <w:r>
-        <w:t>Myo</w:t>
-      </w:r>
-      <w:proofErr w:type="spellEnd"/>
-      <w:r>
         <w:t xml:space="preserve"> more.</w:t>
       </w:r>
-      <w:bookmarkStart w:id="12" w:name="_GoBack"/>
+    </w:p>
+    <w:p>
+      <w:pPr>
+        <w:jc w:val="both"/>
+      </w:pPr>
+    </w:p>
+    <w:p>
+      <w:pPr>
+        <w:jc w:val="both"/>
+      </w:pPr>
+    </w:p>
+    <w:p>
+      <w:pPr>
+        <w:jc w:val="both"/>
+      </w:pPr>
+    </w:p>
+    <w:p>
+      <w:pPr>
+        <w:jc w:val="both"/>
+      </w:pPr>
+    </w:p>
+    <w:p>
+      <w:pPr>
+        <w:jc w:val="both"/>
+      </w:pPr>
+    </w:p>
+    <w:p>
+      <w:pPr>
+        <w:jc w:val="both"/>
+      </w:pPr>
+    </w:p>
+    <w:p>
+      <w:pPr>
+        <w:jc w:val="both"/>
+      </w:pPr>
+    </w:p>
+    <w:p>
+      <w:pPr>
+        <w:jc w:val="both"/>
+      </w:pPr>
+    </w:p>
+    <w:p>
+      <w:pPr>
+        <w:jc w:val="both"/>
+      </w:pPr>
+    </w:p>
+    <w:p>
+      <w:pPr>
+        <w:pStyle w:val="Heading3"/>
+      </w:pPr>
+      <w:bookmarkStart w:id="12" w:name="_Toc37159547"/>
+      <w:r>
+        <w:lastRenderedPageBreak/>
+        <w:t>Libraries</w:t>
+      </w:r>
       <w:bookmarkEnd w:id="12"/>
-    </w:p>
-    <w:p>
-      <w:pPr>
-        <w:jc w:val="both"/>
-      </w:pPr>
-      <w:r>
-        <w:br w:type="page"/>
-      </w:r>
-    </w:p>
-    <w:p/>
-    <w:p>
-      <w:pPr>
-        <w:pStyle w:val="Heading3"/>
-      </w:pPr>
-      <w:bookmarkStart w:id="13" w:name="_Toc37159547"/>
-      <w:r>
-        <w:t>Libraries</w:t>
-      </w:r>
-      <w:bookmarkEnd w:id="13"/>
     </w:p>
     <w:p>
       <w:pPr>
@@ -2306,7 +2746,7 @@
       <w:r>
         <w:t xml:space="preserve"> </w:t>
       </w:r>
-      <w:hyperlink r:id="rId18" w:history="1">
+      <w:hyperlink r:id="rId20" w:history="1">
         <w:r>
           <w:rPr>
             <w:rStyle w:val="Hyperlink"/>
@@ -2328,7 +2768,7 @@
       <w:r>
         <w:t xml:space="preserve"> </w:t>
       </w:r>
-      <w:hyperlink r:id="rId19" w:history="1">
+      <w:hyperlink r:id="rId21" w:history="1">
         <w:r>
           <w:rPr>
             <w:rStyle w:val="Hyperlink"/>
@@ -2343,11 +2783,11 @@
       <w:pPr>
         <w:pStyle w:val="Heading3"/>
       </w:pPr>
-      <w:bookmarkStart w:id="14" w:name="_Toc37159548"/>
+      <w:bookmarkStart w:id="13" w:name="_Toc37159548"/>
       <w:r>
         <w:t>References</w:t>
       </w:r>
-      <w:bookmarkEnd w:id="14"/>
+      <w:bookmarkEnd w:id="13"/>
     </w:p>
     <w:p>
       <w:pPr>
@@ -2364,7 +2804,7 @@
       <w:r>
         <w:t xml:space="preserve">] </w:t>
       </w:r>
-      <w:hyperlink r:id="rId20" w:history="1">
+      <w:hyperlink r:id="rId22" w:history="1">
         <w:r>
           <w:rPr>
             <w:rStyle w:val="Hyperlink"/>
@@ -2380,7 +2820,7 @@
       <w:r>
         <w:t xml:space="preserve">[Font] </w:t>
       </w:r>
-      <w:hyperlink r:id="rId21" w:history="1">
+      <w:hyperlink r:id="rId23" w:history="1">
         <w:r>
           <w:rPr>
             <w:rStyle w:val="Hyperlink"/>
@@ -2396,7 +2836,7 @@
       <w:r>
         <w:t xml:space="preserve">[Music Playing Throughout] </w:t>
       </w:r>
-      <w:hyperlink r:id="rId22" w:history="1">
+      <w:hyperlink r:id="rId24" w:history="1">
         <w:r>
           <w:rPr>
             <w:rStyle w:val="Hyperlink"/>
@@ -2406,7 +2846,7 @@
       </w:hyperlink>
     </w:p>
     <w:sectPr>
-      <w:footerReference w:type="default" r:id="rId23"/>
+      <w:footerReference w:type="default" r:id="rId25"/>
       <w:pgSz w:w="11906" w:h="16838" w:code="9"/>
       <w:pgMar w:top="1498" w:right="1728" w:bottom="1498" w:left="1728" w:header="720" w:footer="720" w:gutter="0"/>
       <w:cols w:space="720"/>
@@ -4726,7 +5166,7 @@
 </file>
 
 <file path=customXml/itemProps1.xml><?xml version="1.0" encoding="utf-8"?>
-<ds:datastoreItem xmlns:ds="http://schemas.openxmlformats.org/officeDocument/2006/customXml" ds:itemID="{C01F85B2-2D64-4E09-B0D2-CEA0F9BBF98D}">
+<ds:datastoreItem xmlns:ds="http://schemas.openxmlformats.org/officeDocument/2006/customXml" ds:itemID="{60CAAAAD-7D3E-4591-BF51-AFA2743B15A4}">
   <ds:schemaRefs>
     <ds:schemaRef ds:uri="http://schemas.openxmlformats.org/officeDocument/2006/bibliography"/>
   </ds:schemaRefs>

</xml_diff>